<commit_message>
Progress and planning reports
</commit_message>
<xml_diff>
--- a/reports/Student #1/D02/AnalysisReportD02-Student1.docx
+++ b/reports/Student #1/D02/AnalysisReportD02-Student1.docx
@@ -1067,7 +1067,9 @@
               <w:tab w:val="right" w:leader="dot" w:pos="8494"/>
             </w:tabs>
             <w:rPr>
+              <w:rFonts w:eastAsiaTheme="minorEastAsia"/>
               <w:noProof/>
+              <w:lang w:eastAsia="es-ES"/>
             </w:rPr>
           </w:pPr>
           <w:r>
@@ -1079,7 +1081,7 @@
           <w:r>
             <w:fldChar w:fldCharType="separate"/>
           </w:r>
-          <w:hyperlink w:anchor="_Toc191809537" w:history="1">
+          <w:hyperlink w:anchor="_Toc192372105" w:history="1">
             <w:r>
               <w:rPr>
                 <w:rStyle w:val="Hipervnculo"/>
@@ -1106,7 +1108,7 @@
                 <w:noProof/>
                 <w:webHidden/>
               </w:rPr>
-              <w:instrText xml:space="preserve"> PAGEREF _Toc191809537 \h </w:instrText>
+              <w:instrText xml:space="preserve"> PAGEREF _Toc192372105 \h </w:instrText>
             </w:r>
             <w:r>
               <w:rPr>
@@ -1126,7 +1128,7 @@
                 <w:noProof/>
                 <w:webHidden/>
               </w:rPr>
-              <w:t>2</w:t>
+              <w:t>3</w:t>
             </w:r>
             <w:r>
               <w:rPr>
@@ -1144,10 +1146,12 @@
               <w:tab w:val="right" w:leader="dot" w:pos="8494"/>
             </w:tabs>
             <w:rPr>
+              <w:rFonts w:eastAsiaTheme="minorEastAsia"/>
               <w:noProof/>
+              <w:lang w:eastAsia="es-ES"/>
             </w:rPr>
           </w:pPr>
-          <w:hyperlink w:anchor="_Toc191809538" w:history="1">
+          <w:hyperlink w:anchor="_Toc192372106" w:history="1">
             <w:r>
               <w:rPr>
                 <w:rStyle w:val="Hipervnculo"/>
@@ -1174,7 +1178,7 @@
                 <w:noProof/>
                 <w:webHidden/>
               </w:rPr>
-              <w:instrText xml:space="preserve"> PAGEREF _Toc191809538 \h </w:instrText>
+              <w:instrText xml:space="preserve"> PAGEREF _Toc192372106 \h </w:instrText>
             </w:r>
             <w:r>
               <w:rPr>
@@ -1194,7 +1198,7 @@
                 <w:noProof/>
                 <w:webHidden/>
               </w:rPr>
-              <w:t>3</w:t>
+              <w:t>4</w:t>
             </w:r>
             <w:r>
               <w:rPr>
@@ -1212,16 +1216,18 @@
               <w:tab w:val="right" w:leader="dot" w:pos="8494"/>
             </w:tabs>
             <w:rPr>
+              <w:rFonts w:eastAsiaTheme="minorEastAsia"/>
               <w:noProof/>
+              <w:lang w:eastAsia="es-ES"/>
             </w:rPr>
           </w:pPr>
-          <w:hyperlink w:anchor="_Toc191809539" w:history="1">
+          <w:hyperlink w:anchor="_Toc192372107" w:history="1">
             <w:r>
               <w:rPr>
                 <w:rStyle w:val="Hipervnculo"/>
                 <w:noProof/>
               </w:rPr>
-              <w:t>Registro de Análisis para el Requisito 3 de Información</w:t>
+              <w:t>Registro de Análisis para el Requisito 3 de Información (5 en general)</w:t>
             </w:r>
             <w:r>
               <w:rPr>
@@ -1242,7 +1248,7 @@
                 <w:noProof/>
                 <w:webHidden/>
               </w:rPr>
-              <w:instrText xml:space="preserve"> PAGEREF _Toc191809539 \h </w:instrText>
+              <w:instrText xml:space="preserve"> PAGEREF _Toc192372107 \h </w:instrText>
             </w:r>
             <w:r>
               <w:rPr>
@@ -1262,7 +1268,7 @@
                 <w:noProof/>
                 <w:webHidden/>
               </w:rPr>
-              <w:t>4</w:t>
+              <w:t>5</w:t>
             </w:r>
             <w:r>
               <w:rPr>
@@ -1280,16 +1286,18 @@
               <w:tab w:val="right" w:leader="dot" w:pos="8494"/>
             </w:tabs>
             <w:rPr>
+              <w:rFonts w:eastAsiaTheme="minorEastAsia"/>
               <w:noProof/>
+              <w:lang w:eastAsia="es-ES"/>
             </w:rPr>
           </w:pPr>
-          <w:hyperlink w:anchor="_Toc191809540" w:history="1">
+          <w:hyperlink w:anchor="_Toc192372108" w:history="1">
             <w:r>
               <w:rPr>
                 <w:rStyle w:val="Hipervnculo"/>
                 <w:noProof/>
               </w:rPr>
-              <w:t>Conclusiones</w:t>
+              <w:t>Registro de Análisis para el Requisito 1 de Información (3 en general)</w:t>
             </w:r>
             <w:r>
               <w:rPr>
@@ -1310,7 +1318,7 @@
                 <w:noProof/>
                 <w:webHidden/>
               </w:rPr>
-              <w:instrText xml:space="preserve"> PAGEREF _Toc191809540 \h </w:instrText>
+              <w:instrText xml:space="preserve"> PAGEREF _Toc192372108 \h </w:instrText>
             </w:r>
             <w:r>
               <w:rPr>
@@ -1348,16 +1356,18 @@
               <w:tab w:val="right" w:leader="dot" w:pos="8494"/>
             </w:tabs>
             <w:rPr>
+              <w:rFonts w:eastAsiaTheme="minorEastAsia"/>
               <w:noProof/>
+              <w:lang w:eastAsia="es-ES"/>
             </w:rPr>
           </w:pPr>
-          <w:hyperlink w:anchor="_Toc191809541" w:history="1">
+          <w:hyperlink w:anchor="_Toc192372109" w:history="1">
             <w:r>
               <w:rPr>
                 <w:rStyle w:val="Hipervnculo"/>
                 <w:noProof/>
               </w:rPr>
-              <w:t>Bibliografía</w:t>
+              <w:t>Conclusiones</w:t>
             </w:r>
             <w:r>
               <w:rPr>
@@ -1378,7 +1388,7 @@
                 <w:noProof/>
                 <w:webHidden/>
               </w:rPr>
-              <w:instrText xml:space="preserve"> PAGEREF _Toc191809541 \h </w:instrText>
+              <w:instrText xml:space="preserve"> PAGEREF _Toc192372109 \h </w:instrText>
             </w:r>
             <w:r>
               <w:rPr>
@@ -1398,7 +1408,77 @@
                 <w:noProof/>
                 <w:webHidden/>
               </w:rPr>
-              <w:t>6</w:t>
+              <w:t>7</w:t>
+            </w:r>
+            <w:r>
+              <w:rPr>
+                <w:noProof/>
+                <w:webHidden/>
+              </w:rPr>
+              <w:fldChar w:fldCharType="end"/>
+            </w:r>
+          </w:hyperlink>
+        </w:p>
+        <w:p>
+          <w:pPr>
+            <w:pStyle w:val="TDC1"/>
+            <w:tabs>
+              <w:tab w:val="right" w:leader="dot" w:pos="8494"/>
+            </w:tabs>
+            <w:rPr>
+              <w:rFonts w:eastAsiaTheme="minorEastAsia"/>
+              <w:noProof/>
+              <w:lang w:eastAsia="es-ES"/>
+            </w:rPr>
+          </w:pPr>
+          <w:hyperlink w:anchor="_Toc192372110" w:history="1">
+            <w:r>
+              <w:rPr>
+                <w:rStyle w:val="Hipervnculo"/>
+                <w:noProof/>
+              </w:rPr>
+              <w:t>Bibliografía</w:t>
+            </w:r>
+            <w:r>
+              <w:rPr>
+                <w:noProof/>
+                <w:webHidden/>
+              </w:rPr>
+              <w:tab/>
+            </w:r>
+            <w:r>
+              <w:rPr>
+                <w:noProof/>
+                <w:webHidden/>
+              </w:rPr>
+              <w:fldChar w:fldCharType="begin"/>
+            </w:r>
+            <w:r>
+              <w:rPr>
+                <w:noProof/>
+                <w:webHidden/>
+              </w:rPr>
+              <w:instrText xml:space="preserve"> PAGEREF _Toc192372110 \h </w:instrText>
+            </w:r>
+            <w:r>
+              <w:rPr>
+                <w:noProof/>
+                <w:webHidden/>
+              </w:rPr>
+            </w:r>
+            <w:r>
+              <w:rPr>
+                <w:noProof/>
+                <w:webHidden/>
+              </w:rPr>
+              <w:fldChar w:fldCharType="separate"/>
+            </w:r>
+            <w:r>
+              <w:rPr>
+                <w:noProof/>
+                <w:webHidden/>
+              </w:rPr>
+              <w:t>8</w:t>
             </w:r>
             <w:r>
               <w:rPr>
@@ -1421,13 +1501,19 @@
       </w:sdtContent>
     </w:sdt>
     <w:p/>
-    <w:p/>
+    <w:p>
+      <w:pPr>
+        <w:rPr>
+          <w:u w:val="single"/>
+        </w:rPr>
+      </w:pPr>
+    </w:p>
     <w:p>
       <w:pPr>
         <w:pStyle w:val="Ttulo1"/>
       </w:pPr>
       <w:bookmarkStart w:id="1" w:name="_Toc190893152"/>
-      <w:bookmarkStart w:id="2" w:name="_Toc191809537"/>
+      <w:bookmarkStart w:id="2" w:name="_Toc192372105"/>
       <w:r>
         <w:lastRenderedPageBreak/>
         <w:t>Resumen ejecutivo</w:t>
@@ -1482,7 +1568,7 @@
       </w:pPr>
       <w:bookmarkStart w:id="3" w:name="_Toc190813057"/>
       <w:bookmarkStart w:id="4" w:name="_Toc190893153"/>
-      <w:bookmarkStart w:id="5" w:name="_Toc191809538"/>
+      <w:bookmarkStart w:id="5" w:name="_Toc192372106"/>
       <w:r>
         <w:lastRenderedPageBreak/>
         <w:t>Introducción</w:t>
@@ -1528,7 +1614,7 @@
         <w:pStyle w:val="Ttulo1"/>
       </w:pPr>
       <w:bookmarkStart w:id="6" w:name="_Toc190893154"/>
-      <w:bookmarkStart w:id="7" w:name="_Toc191809539"/>
+      <w:bookmarkStart w:id="7" w:name="_Toc192372107"/>
       <w:r>
         <w:lastRenderedPageBreak/>
         <w:t xml:space="preserve">Registro de Análisis para el Requisito </w:t>
@@ -1543,10 +1629,13 @@
       <w:r>
         <w:t>Información</w:t>
       </w:r>
+      <w:r>
+        <w:t xml:space="preserve"> </w:t>
+      </w:r>
+      <w:r>
+        <w:t>(5 en general)</w:t>
+      </w:r>
       <w:bookmarkEnd w:id="7"/>
-      <w:r>
-        <w:t xml:space="preserve"> </w:t>
-      </w:r>
     </w:p>
     <w:p>
       <w:pPr>
@@ -2085,40 +2174,535 @@
         </w:r>
       </w:hyperlink>
     </w:p>
-    <w:p/>
-    <w:p/>
-    <w:p/>
-    <w:p/>
-    <w:p/>
-    <w:p/>
-    <w:p/>
-    <w:p/>
-    <w:p/>
-    <w:p/>
-    <w:p/>
-    <w:p/>
-    <w:p/>
-    <w:p/>
-    <w:p/>
-    <w:p/>
     <w:p>
       <w:pPr>
         <w:pStyle w:val="Ttulo1"/>
       </w:pPr>
-      <w:bookmarkStart w:id="8" w:name="_Toc190893155"/>
-      <w:bookmarkStart w:id="9" w:name="_Toc191809540"/>
+      <w:bookmarkStart w:id="8" w:name="_Toc192372108"/>
+      <w:r>
+        <w:lastRenderedPageBreak/>
+        <w:t xml:space="preserve">Registro de Análisis para el Requisito </w:t>
+      </w:r>
+      <w:r>
+        <w:t>1</w:t>
+      </w:r>
+      <w:r>
+        <w:t xml:space="preserve"> de </w:t>
+      </w:r>
+      <w:r>
+        <w:t>Información</w:t>
+      </w:r>
+      <w:r>
+        <w:t xml:space="preserve"> </w:t>
+      </w:r>
+      <w:r>
+        <w:t>(3 en general)</w:t>
+      </w:r>
+      <w:bookmarkEnd w:id="8"/>
+    </w:p>
+    <w:p>
+      <w:pPr>
+        <w:rPr>
+          <w:b/>
+          <w:bCs/>
+        </w:rPr>
+      </w:pPr>
+      <w:r>
+        <w:rPr>
+          <w:b/>
+          <w:bCs/>
+        </w:rPr>
+        <w:t>Requisito:</w:t>
+      </w:r>
+    </w:p>
+    <w:p>
+      <w:pPr>
+        <w:pStyle w:val="Requirement-Header"/>
+        <w:tabs>
+          <w:tab w:val="clear" w:pos="360"/>
+        </w:tabs>
+        <w:ind w:left="567" w:hanging="567"/>
+        <w:rPr>
+          <w:lang w:val="en-GB"/>
+        </w:rPr>
+      </w:pPr>
+      <w:r>
+        <w:rPr>
+          <w:b/>
+          <w:bCs/>
+        </w:rPr>
+        <w:t>"</w:t>
+      </w:r>
+      <w:r>
+        <w:rPr>
+          <w:lang w:val="en-GB"/>
+        </w:rPr>
+        <w:t xml:space="preserve"> </w:t>
+      </w:r>
+      <w:r>
+        <w:rPr>
+          <w:b/>
+          <w:bCs/>
+          <w:lang w:val="en-GB"/>
+        </w:rPr>
+        <w:t>Airline managers</w:t>
+      </w:r>
+      <w:r>
+        <w:rPr>
+          <w:lang w:val="en-GB"/>
+        </w:rPr>
+        <w:t xml:space="preserve"> are the people responsible for managing flights. The system must handle the following information about </w:t>
+      </w:r>
+      <w:r>
+        <w:rPr>
+          <w:b/>
+          <w:bCs/>
+          <w:lang w:val="en-GB"/>
+        </w:rPr>
+        <w:t>managers</w:t>
+      </w:r>
+      <w:r>
+        <w:rPr>
+          <w:lang w:val="en-GB"/>
+        </w:rPr>
+        <w:t xml:space="preserve">: an </w:t>
+      </w:r>
+      <w:r>
+        <w:rPr>
+          <w:b/>
+          <w:bCs/>
+          <w:lang w:val="en-GB"/>
+        </w:rPr>
+        <w:t>identifier number</w:t>
+      </w:r>
+      <w:r>
+        <w:rPr>
+          <w:lang w:val="en-GB"/>
+        </w:rPr>
+        <w:t xml:space="preserve"> (unique, pattern "^[A-Z]{2-3}\d{6}$", where the first two or three letters correspond to their initials), </w:t>
+      </w:r>
+      <w:r>
+        <w:rPr>
+          <w:b/>
+          <w:bCs/>
+          <w:lang w:val="en-GB"/>
+        </w:rPr>
+        <w:t>years of experience</w:t>
+      </w:r>
+      <w:r>
+        <w:rPr>
+          <w:lang w:val="en-GB"/>
+        </w:rPr>
+        <w:t xml:space="preserve"> in the airline, his or her </w:t>
+      </w:r>
+      <w:r>
+        <w:rPr>
+          <w:b/>
+          <w:bCs/>
+          <w:lang w:val="en-GB"/>
+        </w:rPr>
+        <w:t>date of birth</w:t>
+      </w:r>
+      <w:r>
+        <w:rPr>
+          <w:lang w:val="en-GB"/>
+        </w:rPr>
+        <w:t xml:space="preserve"> and an optional link to a </w:t>
+      </w:r>
+      <w:r>
+        <w:rPr>
+          <w:b/>
+          <w:bCs/>
+          <w:lang w:val="en-GB"/>
+        </w:rPr>
+        <w:t>picture</w:t>
+      </w:r>
+      <w:r>
+        <w:rPr>
+          <w:lang w:val="en-GB"/>
+        </w:rPr>
+        <w:t xml:space="preserve"> </w:t>
+      </w:r>
+      <w:r>
+        <w:rPr>
+          <w:lang w:val="en-US"/>
+        </w:rPr>
+        <w:t>that must be stored somewhere else</w:t>
+      </w:r>
+      <w:r>
+        <w:rPr>
+          <w:lang w:val="en-GB"/>
+        </w:rPr>
+        <w:t>.</w:t>
+      </w:r>
+      <w:r>
+        <w:rPr>
+          <w:b/>
+          <w:bCs/>
+        </w:rPr>
+        <w:t>"</w:t>
+      </w:r>
+    </w:p>
+    <w:p>
+      <w:pPr>
+        <w:rPr>
+          <w:lang w:val="en-GB"/>
+        </w:rPr>
+      </w:pPr>
+    </w:p>
+    <w:p>
+      <w:pPr>
+        <w:rPr>
+          <w:b/>
+          <w:bCs/>
+        </w:rPr>
+      </w:pPr>
+      <w:r>
+        <w:rPr>
+          <w:b/>
+          <w:bCs/>
+        </w:rPr>
+        <w:t>Problemas Identificados:</w:t>
+      </w:r>
+    </w:p>
+    <w:p>
+      <w:pPr>
+        <w:pStyle w:val="Prrafodelista"/>
+        <w:numPr>
+          <w:ilvl w:val="0"/>
+          <w:numId w:val="5"/>
+        </w:numPr>
+        <w:rPr>
+          <w:b/>
+          <w:bCs/>
+        </w:rPr>
+      </w:pPr>
+      <w:r>
+        <w:rPr>
+          <w:b/>
+          <w:bCs/>
+        </w:rPr>
+        <w:t>Validaci</w:t>
+      </w:r>
+      <w:r>
+        <w:rPr>
+          <w:b/>
+          <w:bCs/>
+        </w:rPr>
+        <w:t>ó</w:t>
+      </w:r>
+      <w:r>
+        <w:rPr>
+          <w:b/>
+          <w:bCs/>
+        </w:rPr>
+        <w:t>n</w:t>
+      </w:r>
+      <w:r>
+        <w:rPr>
+          <w:b/>
+          <w:bCs/>
+        </w:rPr>
+        <w:t xml:space="preserve"> del identificador</w:t>
+      </w:r>
+      <w:r>
+        <w:rPr>
+          <w:b/>
+          <w:bCs/>
+        </w:rPr>
+        <w:t>:</w:t>
+      </w:r>
+    </w:p>
+    <w:p>
+      <w:pPr>
+        <w:numPr>
+          <w:ilvl w:val="1"/>
+          <w:numId w:val="1"/>
+        </w:numPr>
+      </w:pPr>
+      <w:r>
+        <w:t>No se especifica como debe ser el caso en que pueda haber hasta una tercera inicial.</w:t>
+      </w:r>
+    </w:p>
+    <w:p>
+      <w:pPr>
+        <w:rPr>
+          <w:b/>
+          <w:bCs/>
+        </w:rPr>
+      </w:pPr>
+      <w:r>
+        <w:rPr>
+          <w:b/>
+          <w:bCs/>
+        </w:rPr>
+        <w:t>Conclusiones del Análisis:</w:t>
+      </w:r>
+    </w:p>
+    <w:p>
+      <w:pPr>
+        <w:ind w:left="360"/>
+      </w:pPr>
+      <w:r>
+        <w:t>Se concluyó que la validación se daba por buena siempre y cuando las dos iniciales coincidieran con las 2 primeras letras del identificador.</w:t>
+      </w:r>
+    </w:p>
+    <w:p>
+      <w:pPr>
+        <w:rPr>
+          <w:b/>
+          <w:bCs/>
+        </w:rPr>
+      </w:pPr>
+      <w:r>
+        <w:rPr>
+          <w:b/>
+          <w:bCs/>
+        </w:rPr>
+        <w:t>Decisión:</w:t>
+      </w:r>
+    </w:p>
+    <w:p>
+      <w:pPr>
+        <w:rPr>
+          <w:b/>
+          <w:bCs/>
+        </w:rPr>
+      </w:pPr>
+      <w:r>
+        <w:rPr>
+          <w:b/>
+          <w:bCs/>
+        </w:rPr>
+        <w:t>Para cumplir con este requisito:</w:t>
+      </w:r>
+    </w:p>
+    <w:p>
+      <w:pPr>
+        <w:numPr>
+          <w:ilvl w:val="0"/>
+          <w:numId w:val="3"/>
+        </w:numPr>
+      </w:pPr>
+      <w:r>
+        <w:t xml:space="preserve">Se deben validar con un </w:t>
+      </w:r>
+      <w:proofErr w:type="spellStart"/>
+      <w:r>
+        <w:t>custom</w:t>
+      </w:r>
+      <w:proofErr w:type="spellEnd"/>
+      <w:r>
+        <w:t xml:space="preserve"> </w:t>
+      </w:r>
+      <w:proofErr w:type="spellStart"/>
+      <w:r>
+        <w:t>validator</w:t>
+      </w:r>
+      <w:proofErr w:type="spellEnd"/>
+      <w:r>
+        <w:t xml:space="preserve"> la formación del </w:t>
+      </w:r>
+      <w:proofErr w:type="spellStart"/>
+      <w:r>
+        <w:t>identifier</w:t>
+      </w:r>
+      <w:proofErr w:type="spellEnd"/>
+      <w:r>
+        <w:t xml:space="preserve"> </w:t>
+      </w:r>
+      <w:proofErr w:type="spellStart"/>
+      <w:r>
+        <w:t>number</w:t>
+      </w:r>
+      <w:proofErr w:type="spellEnd"/>
+      <w:r>
+        <w:t xml:space="preserve"> para cumplir con el requisito de que se empiece por las iniciales del usuario.</w:t>
+      </w:r>
+    </w:p>
+    <w:p>
+      <w:pPr>
+        <w:rPr>
+          <w:b/>
+          <w:bCs/>
+        </w:rPr>
+      </w:pPr>
+      <w:r>
+        <w:rPr>
+          <w:b/>
+          <w:bCs/>
+        </w:rPr>
+        <w:t>Validación:</w:t>
+      </w:r>
+    </w:p>
+    <w:p>
+      <w:pPr>
+        <w:rPr>
+          <w:b/>
+          <w:bCs/>
+        </w:rPr>
+      </w:pPr>
+      <w:r>
+        <w:rPr>
+          <w:b/>
+          <w:bCs/>
+        </w:rPr>
+        <w:t>El profesor indicó lo siguiente en su respuesta:</w:t>
+      </w:r>
+      <w:r>
+        <w:rPr>
+          <w:b/>
+          <w:bCs/>
+        </w:rPr>
+        <w:br/>
+      </w:r>
+      <w:r>
+        <w:rPr>
+          <w:b/>
+          <w:bCs/>
+          <w:i/>
+          <w:iCs/>
+        </w:rPr>
+        <w:t>"</w:t>
+      </w:r>
+      <w:r>
+        <w:rPr>
+          <w:rFonts w:ascii="Open Sans" w:hAnsi="Open Sans" w:cs="Open Sans"/>
+          <w:color w:val="000000"/>
+          <w:sz w:val="20"/>
+          <w:szCs w:val="20"/>
+          <w:shd w:val="clear" w:color="auto" w:fill="FFFFFF"/>
+        </w:rPr>
+        <w:t xml:space="preserve"> </w:t>
+      </w:r>
+      <w:r>
+        <w:rPr>
+          <w:i/>
+          <w:iCs/>
+        </w:rPr>
+        <w:t>Si nos hablan de las primeras dos o tres, eso significa que son las dos primeras las que deben coincidir dado que la tercera es opcional; por lo tanto, sea cual sea la tercera letra la daremos por buena siempre y cuando las dos primeras coincidan</w:t>
+      </w:r>
+      <w:r>
+        <w:rPr>
+          <w:i/>
+          <w:iCs/>
+        </w:rPr>
+        <w:t>.</w:t>
+      </w:r>
+      <w:r>
+        <w:rPr>
+          <w:b/>
+          <w:bCs/>
+          <w:i/>
+          <w:iCs/>
+        </w:rPr>
+        <w:t>"</w:t>
+      </w:r>
+    </w:p>
+    <w:p>
+      <w:r>
+        <w:rPr>
+          <w:b/>
+          <w:bCs/>
+        </w:rPr>
+        <w:t xml:space="preserve">Enlace de la discusión: </w:t>
+      </w:r>
+    </w:p>
+    <w:p>
+      <w:hyperlink r:id="rId9" w:history="1">
+        <w:r>
+          <w:rPr>
+            <w:rStyle w:val="Hipervnculo"/>
+          </w:rPr>
+          <w:t>https://ev.us.es/webapps/discussionboard/do/message?action=list_messages&amp;course_id=_89154_1&amp;nav=discussion_board&amp;conf_id=_426211_1&amp;forum_id=_253522_1&amp;message_id=_460881_1</w:t>
+        </w:r>
+      </w:hyperlink>
+    </w:p>
+    <w:p/>
+    <w:p/>
+    <w:p/>
+    <w:p/>
+    <w:p/>
+    <w:p/>
+    <w:p/>
+    <w:p/>
+    <w:p/>
+    <w:p/>
+    <w:p/>
+    <w:p/>
+    <w:p/>
+    <w:p/>
+    <w:p>
+      <w:pPr>
+        <w:pStyle w:val="Ttulo1"/>
+      </w:pPr>
+      <w:bookmarkStart w:id="9" w:name="_Toc190893155"/>
+      <w:bookmarkStart w:id="10" w:name="_Toc192372109"/>
       <w:r>
         <w:t>Conclusiones</w:t>
       </w:r>
-      <w:bookmarkEnd w:id="8"/>
       <w:bookmarkEnd w:id="9"/>
+      <w:bookmarkEnd w:id="10"/>
       <w:r>
         <w:t xml:space="preserve"> </w:t>
       </w:r>
     </w:p>
     <w:p>
-      <w:r>
-        <w:t xml:space="preserve">Gracias a la pregunta realizada y la respuesta proporcionada por el profesor, las dudas relacionadas con el manejo de </w:t>
+      <w:pPr>
+        <w:rPr>
+          <w:u w:val="single"/>
+        </w:rPr>
+      </w:pPr>
+      <w:r>
+        <w:t>Gracias a la</w:t>
+      </w:r>
+      <w:r>
+        <w:t>s</w:t>
+      </w:r>
+      <w:r>
+        <w:t xml:space="preserve"> pregunta</w:t>
+      </w:r>
+      <w:r>
+        <w:t>s</w:t>
+      </w:r>
+      <w:r>
+        <w:t xml:space="preserve"> realizada</w:t>
+      </w:r>
+      <w:r>
+        <w:t>s</w:t>
+      </w:r>
+      <w:r>
+        <w:t xml:space="preserve"> y la</w:t>
+      </w:r>
+      <w:r>
+        <w:t>s</w:t>
+      </w:r>
+      <w:r>
+        <w:t xml:space="preserve"> respuesta</w:t>
+      </w:r>
+      <w:r>
+        <w:t>s</w:t>
+      </w:r>
+      <w:r>
+        <w:t xml:space="preserve"> proporcionada</w:t>
+      </w:r>
+      <w:r>
+        <w:t>s</w:t>
+      </w:r>
+      <w:r>
+        <w:t xml:space="preserve"> por </w:t>
+      </w:r>
+      <w:r>
+        <w:t>los</w:t>
+      </w:r>
+      <w:r>
+        <w:t xml:space="preserve"> profesor</w:t>
+      </w:r>
+      <w:r>
+        <w:t>es</w:t>
+      </w:r>
+      <w:r>
+        <w:t xml:space="preserve">, las dudas relacionadas con el manejo de </w:t>
       </w:r>
       <w:r>
         <w:t>las relaciones desde</w:t>
@@ -2132,8 +2716,13 @@
       <w:r>
         <w:t xml:space="preserve"> de </w:t>
       </w:r>
-      <w:r>
-        <w:t>leg ha</w:t>
+      <w:proofErr w:type="spellStart"/>
+      <w:r>
+        <w:t>leg</w:t>
+      </w:r>
+      <w:proofErr w:type="spellEnd"/>
+      <w:r>
+        <w:t xml:space="preserve"> ha</w:t>
       </w:r>
       <w:r>
         <w:t xml:space="preserve"> sido </w:t>
@@ -2142,6 +2731,9 @@
         <w:t>aclarada</w:t>
       </w:r>
       <w:r>
+        <w:t xml:space="preserve"> y la de la validación del número identificador de los managers</w:t>
+      </w:r>
+      <w:r>
         <w:t>.</w:t>
       </w:r>
     </w:p>
@@ -2170,13 +2762,13 @@
       <w:pPr>
         <w:pStyle w:val="Ttulo1"/>
       </w:pPr>
-      <w:bookmarkStart w:id="10" w:name="_Toc190893156"/>
-      <w:bookmarkStart w:id="11" w:name="_Toc191809541"/>
+      <w:bookmarkStart w:id="11" w:name="_Toc190893156"/>
+      <w:bookmarkStart w:id="12" w:name="_Toc192372110"/>
       <w:r>
         <w:t>Bibliografía</w:t>
       </w:r>
-      <w:bookmarkEnd w:id="10"/>
       <w:bookmarkEnd w:id="11"/>
+      <w:bookmarkEnd w:id="12"/>
     </w:p>
     <w:p>
       <w:r>
@@ -2348,7 +2940,7 @@
   <w:abstractNum w:abstractNumId="1" w15:restartNumberingAfterBreak="0">
     <w:nsid w:val="4EE4344D"/>
     <w:multiLevelType w:val="multilevel"/>
-    <w:tmpl w:val="5964DAAC"/>
+    <w:tmpl w:val="B46C49FC"/>
     <w:lvl w:ilvl="0">
       <w:start w:val="1"/>
       <w:numFmt w:val="decimal"/>
@@ -2360,6 +2952,9 @@
         </w:tabs>
         <w:ind w:left="720" w:hanging="360"/>
       </w:pPr>
+      <w:rPr>
+        <w:rFonts w:asciiTheme="minorHAnsi" w:eastAsiaTheme="minorHAnsi" w:hAnsiTheme="minorHAnsi" w:cstheme="minorBidi"/>
+      </w:rPr>
     </w:lvl>
     <w:lvl w:ilvl="1">
       <w:start w:val="1"/>
@@ -2592,6 +3187,130 @@
         </w:tabs>
         <w:ind w:left="2160" w:hanging="360"/>
       </w:pPr>
+    </w:lvl>
+    <w:lvl w:ilvl="3">
+      <w:start w:val="1"/>
+      <w:numFmt w:val="decimal"/>
+      <w:lvlText w:val="%4."/>
+      <w:lvlJc w:val="left"/>
+      <w:pPr>
+        <w:tabs>
+          <w:tab w:val="num" w:pos="2880"/>
+        </w:tabs>
+        <w:ind w:left="2880" w:hanging="360"/>
+      </w:pPr>
+    </w:lvl>
+    <w:lvl w:ilvl="4">
+      <w:start w:val="1"/>
+      <w:numFmt w:val="decimal"/>
+      <w:lvlText w:val="%5."/>
+      <w:lvlJc w:val="left"/>
+      <w:pPr>
+        <w:tabs>
+          <w:tab w:val="num" w:pos="3600"/>
+        </w:tabs>
+        <w:ind w:left="3600" w:hanging="360"/>
+      </w:pPr>
+    </w:lvl>
+    <w:lvl w:ilvl="5">
+      <w:start w:val="1"/>
+      <w:numFmt w:val="decimal"/>
+      <w:lvlText w:val="%6."/>
+      <w:lvlJc w:val="left"/>
+      <w:pPr>
+        <w:tabs>
+          <w:tab w:val="num" w:pos="4320"/>
+        </w:tabs>
+        <w:ind w:left="4320" w:hanging="360"/>
+      </w:pPr>
+    </w:lvl>
+    <w:lvl w:ilvl="6">
+      <w:start w:val="1"/>
+      <w:numFmt w:val="decimal"/>
+      <w:lvlText w:val="%7."/>
+      <w:lvlJc w:val="left"/>
+      <w:pPr>
+        <w:tabs>
+          <w:tab w:val="num" w:pos="5040"/>
+        </w:tabs>
+        <w:ind w:left="5040" w:hanging="360"/>
+      </w:pPr>
+    </w:lvl>
+    <w:lvl w:ilvl="7">
+      <w:start w:val="1"/>
+      <w:numFmt w:val="decimal"/>
+      <w:lvlText w:val="%8."/>
+      <w:lvlJc w:val="left"/>
+      <w:pPr>
+        <w:tabs>
+          <w:tab w:val="num" w:pos="5760"/>
+        </w:tabs>
+        <w:ind w:left="5760" w:hanging="360"/>
+      </w:pPr>
+    </w:lvl>
+    <w:lvl w:ilvl="8">
+      <w:start w:val="1"/>
+      <w:numFmt w:val="decimal"/>
+      <w:lvlText w:val="%9."/>
+      <w:lvlJc w:val="left"/>
+      <w:pPr>
+        <w:tabs>
+          <w:tab w:val="num" w:pos="6480"/>
+        </w:tabs>
+        <w:ind w:left="6480" w:hanging="360"/>
+      </w:pPr>
+    </w:lvl>
+  </w:abstractNum>
+  <w:abstractNum w:abstractNumId="4" w15:restartNumberingAfterBreak="0">
+    <w:nsid w:val="736704D0"/>
+    <w:multiLevelType w:val="multilevel"/>
+    <w:tmpl w:val="71E84186"/>
+    <w:lvl w:ilvl="0">
+      <w:start w:val="1"/>
+      <w:numFmt w:val="decimal"/>
+      <w:lvlText w:val="%1."/>
+      <w:lvlJc w:val="left"/>
+      <w:pPr>
+        <w:tabs>
+          <w:tab w:val="num" w:pos="720"/>
+        </w:tabs>
+        <w:ind w:left="720" w:hanging="360"/>
+      </w:pPr>
+      <w:rPr>
+        <w:rFonts w:asciiTheme="minorHAnsi" w:eastAsiaTheme="minorHAnsi" w:hAnsiTheme="minorHAnsi" w:cstheme="minorBidi"/>
+      </w:rPr>
+    </w:lvl>
+    <w:lvl w:ilvl="1">
+      <w:start w:val="1"/>
+      <w:numFmt w:val="bullet"/>
+      <w:lvlText w:val="o"/>
+      <w:lvlJc w:val="left"/>
+      <w:pPr>
+        <w:tabs>
+          <w:tab w:val="num" w:pos="1440"/>
+        </w:tabs>
+        <w:ind w:left="1440" w:hanging="360"/>
+      </w:pPr>
+      <w:rPr>
+        <w:rFonts w:ascii="Courier New" w:hAnsi="Courier New" w:cs="Times New Roman" w:hint="default"/>
+        <w:sz w:val="20"/>
+      </w:rPr>
+    </w:lvl>
+    <w:lvl w:ilvl="2">
+      <w:start w:val="1"/>
+      <w:numFmt w:val="bullet"/>
+      <w:lvlText w:val=""/>
+      <w:lvlJc w:val="left"/>
+      <w:pPr>
+        <w:tabs>
+          <w:tab w:val="num" w:pos="2160"/>
+        </w:tabs>
+        <w:ind w:left="2160" w:hanging="360"/>
+      </w:pPr>
+      <w:rPr>
+        <w:rFonts w:ascii="Wingdings" w:hAnsi="Wingdings" w:hint="default"/>
+        <w:sz w:val="20"/>
+      </w:rPr>
     </w:lvl>
     <w:lvl w:ilvl="3">
       <w:start w:val="1"/>
@@ -2727,6 +3446,9 @@
   </w:num>
   <w:num w:numId="4" w16cid:durableId="1398240436">
     <w:abstractNumId w:val="2"/>
+  </w:num>
+  <w:num w:numId="5" w16cid:durableId="1328509381">
+    <w:abstractNumId w:val="4"/>
   </w:num>
 </w:numbering>
 </file>

</xml_diff>